<commit_message>
documento formal de requerimientos, falta cronograma
</commit_message>
<xml_diff>
--- a/DATID_Guia_de_reporte_de_estadia_2023REV2.docx
+++ b/DATID_Guia_de_reporte_de_estadia_2023REV2.docx
@@ -3645,25 +3645,51 @@
       <w:r>
         <w:t xml:space="preserve">Figura </w:t>
       </w:r>
-      <w:fldSimple w:instr=" STYLEREF 1 \s ">
-        <w:r>
-          <w:rPr>
-            <w:noProof/>
-          </w:rPr>
-          <w:t>1</w:t>
-        </w:r>
-      </w:fldSimple>
+      <w:r>
+        <w:fldChar w:fldCharType="begin"/>
+      </w:r>
+      <w:r>
+        <w:instrText xml:space="preserve"> STYLEREF 1 \s </w:instrText>
+      </w:r>
+      <w:r>
+        <w:fldChar w:fldCharType="separate"/>
+      </w:r>
+      <w:r>
+        <w:rPr>
+          <w:noProof/>
+        </w:rPr>
+        <w:t>1</w:t>
+      </w:r>
+      <w:r>
+        <w:rPr>
+          <w:noProof/>
+        </w:rPr>
+        <w:fldChar w:fldCharType="end"/>
+      </w:r>
       <w:r>
         <w:t>.</w:t>
       </w:r>
-      <w:fldSimple w:instr=" SEQ Figura \* ARABIC \s 1 ">
-        <w:r>
-          <w:rPr>
-            <w:noProof/>
-          </w:rPr>
-          <w:t>1</w:t>
-        </w:r>
-      </w:fldSimple>
+      <w:r>
+        <w:fldChar w:fldCharType="begin"/>
+      </w:r>
+      <w:r>
+        <w:instrText xml:space="preserve"> SEQ Figura \* ARABIC \s 1 </w:instrText>
+      </w:r>
+      <w:r>
+        <w:fldChar w:fldCharType="separate"/>
+      </w:r>
+      <w:r>
+        <w:rPr>
+          <w:noProof/>
+        </w:rPr>
+        <w:t>1</w:t>
+      </w:r>
+      <w:r>
+        <w:rPr>
+          <w:noProof/>
+        </w:rPr>
+        <w:fldChar w:fldCharType="end"/>
+      </w:r>
       <w:r>
         <w:rPr>
           <w:i/>
@@ -4804,13 +4830,7 @@
         <w:jc w:val="both"/>
       </w:pPr>
       <w:r>
-        <w:t xml:space="preserve">Esta capacidad de respuesta variable del polimorfismo se basa en la relación de herencia entre clases y la </w:t>
-      </w:r>
-      <w:r>
-        <w:t>sobreescritura</w:t>
-      </w:r>
-      <w:r>
-        <w:t xml:space="preserve"> de métodos.</w:t>
+        <w:t>Esta capacidad de respuesta variable del polimorfismo se basa en la relación de herencia entre clases y la sobreescritura de métodos.</w:t>
       </w:r>
     </w:p>
     <w:p>
@@ -7949,13 +7969,7 @@
         <w:jc w:val="both"/>
       </w:pPr>
       <w:r>
-        <w:t>Posteriormente, se llevó a cabo la R2 de DMS, una reunión interna del</w:t>
-      </w:r>
-      <w:r>
-        <w:t xml:space="preserve"> equipo</w:t>
-      </w:r>
-      <w:r>
-        <w:t>, con el objetivo de profundizar en la descripción inicial proporcionada por el Ingeniero Erick. Durante esta reunión, se recopilaron dudas iniciales y se comenzó a delinear la estrategia para la recolección de requisitos. Los AP aportaron su experiencia y conocimientos para proponer tecnologías y soluciones técnicas adecuadas para el desarrollo del proyecto, teniendo en cuenta las limitaciones y los objetivos establecidos.</w:t>
+        <w:t>Posteriormente, se llevó a cabo la R2 de DMS, una reunión interna del equipo, con el objetivo de profundizar en la descripción inicial proporcionada por el Ingeniero Erick. Durante esta reunión, se recopilaron dudas iniciales y se comenzó a delinear la estrategia para la recolección de requisitos. Los AP aportaron su experiencia y conocimientos para proponer tecnologías y soluciones técnicas adecuadas para el desarrollo del proyecto, teniendo en cuenta las limitaciones y los objetivos establecidos.</w:t>
       </w:r>
     </w:p>
     <w:p>
@@ -8528,218 +8542,423 @@
     <w:p>
       <w:pPr>
         <w:jc w:val="both"/>
-        <w:rPr>
-          <w:highlight w:val="yellow"/>
-        </w:rPr>
-      </w:pPr>
-      <w:r>
-        <w:rPr>
-          <w:color w:val="FF0000"/>
-        </w:rPr>
-        <w:t>Esta sección debe describir las acciones realizadas para planificar el proyecto</w:t>
-      </w:r>
-      <w:r>
-        <w:rPr>
-          <w:color w:val="FF0000"/>
-        </w:rPr>
-        <w:t xml:space="preserve"> y deberá contener como mínimo un documento que defina los requerimientos del </w:t>
-      </w:r>
-      <w:r>
-        <w:rPr>
-          <w:color w:val="FF0000"/>
-        </w:rPr>
-        <w:t>proyecto y un cronograma de actividades (o diagrama de Gantt)</w:t>
-      </w:r>
-      <w:r>
-        <w:rPr>
-          <w:color w:val="FF0000"/>
-        </w:rPr>
-        <w:t xml:space="preserve"> que indique</w:t>
-      </w:r>
-      <w:r>
-        <w:rPr>
-          <w:color w:val="FF0000"/>
-        </w:rPr>
-        <w:t xml:space="preserve"> tiempo de duración y entregables. Adicionalmente, se podrán añadir documentos que defina tu asesor </w:t>
-      </w:r>
-      <w:r>
-        <w:rPr>
-          <w:color w:val="FF0000"/>
-        </w:rPr>
-        <w:t>universitario</w:t>
-      </w:r>
-      <w:r>
-        <w:rPr>
-          <w:color w:val="FF0000"/>
-        </w:rPr>
-        <w:t xml:space="preserve"> </w:t>
-      </w:r>
-      <w:r>
-        <w:rPr>
-          <w:color w:val="FF0000"/>
-        </w:rPr>
-        <w:t>de acuerdo con el</w:t>
-      </w:r>
-      <w:r>
-        <w:rPr>
-          <w:color w:val="FF0000"/>
-        </w:rPr>
-        <w:t xml:space="preserve"> tipo de proyecto específico.</w:t>
+      </w:pPr>
+      <w:r>
+        <w:t>En esta sección, se abordará la etapa de planeación del proyecto, donde se llevaron a cabo diversas acciones para establecer una base sólida y organizada. La planeación es un paso fundamental que permite definir los pasos a seguir, distribuir las tareas de manera equitativa y asegurar un desarrollo eficiente del proyecto.</w:t>
+      </w:r>
+    </w:p>
+    <w:p>
+      <w:pPr>
+        <w:jc w:val="both"/>
+      </w:pPr>
+    </w:p>
+    <w:p>
+      <w:pPr>
+        <w:jc w:val="both"/>
+      </w:pPr>
+      <w:r>
+        <w:t>Se</w:t>
+      </w:r>
+      <w:r>
+        <w:t xml:space="preserve"> realizó una reunión de equipo en la cual se asignaron los distintos módulos del proyecto a cada uno de los integrantes del equipo de desarrollo. Esta distribución de tareas tuvo como objetivo optimizar los tiempos y recursos, así como asegurar una carga de trabajo equilibrada para todos los miembros del equipo.</w:t>
+      </w:r>
+    </w:p>
+    <w:p>
+      <w:pPr>
+        <w:jc w:val="both"/>
+      </w:pPr>
+    </w:p>
+    <w:p>
+      <w:pPr>
+        <w:jc w:val="both"/>
+      </w:pPr>
+      <w:r>
+        <w:t>La asignación de módulos se realizó en conjunto con el administrador y el responsable del proyecto, quienes supervisaron el proceso y garantizaron que cada integrante tuviera una responsabilidad clara y definida. Esta distribución permitió aprovechar las fortalezas y habilidades individuales de cada miembro del equipo, fomentando la colaboración y el trabajo en equipo.</w:t>
       </w:r>
     </w:p>
     <w:p/>
     <w:p/>
     <w:p>
       <w:pPr>
-        <w:pStyle w:val="Ttulo2"/>
-      </w:pPr>
-      <w:bookmarkStart w:id="21" w:name="_Toc139820115"/>
-      <w:r>
-        <w:t>Ejecución</w:t>
-      </w:r>
-      <w:bookmarkEnd w:id="21"/>
+        <w:pStyle w:val="Ttulo3"/>
+      </w:pPr>
+      <w:r>
+        <w:t xml:space="preserve">Documento formal de requisitos </w:t>
+      </w:r>
     </w:p>
     <w:p/>
     <w:p>
       <w:pPr>
         <w:jc w:val="both"/>
-        <w:rPr>
-          <w:color w:val="FF0000"/>
-        </w:rPr>
-      </w:pPr>
-      <w:r>
-        <w:rPr>
-          <w:color w:val="FF0000"/>
-        </w:rPr>
-        <w:t>En esta sección se deben d</w:t>
-      </w:r>
-      <w:r>
-        <w:rPr>
-          <w:color w:val="FF0000"/>
-        </w:rPr>
-        <w:t>escribir</w:t>
-      </w:r>
-      <w:r>
-        <w:rPr>
-          <w:color w:val="FF0000"/>
-        </w:rPr>
-        <w:t>,</w:t>
-      </w:r>
-      <w:r>
-        <w:rPr>
-          <w:color w:val="FF0000"/>
-        </w:rPr>
-        <w:t xml:space="preserve"> paso a paso</w:t>
-      </w:r>
-      <w:r>
-        <w:rPr>
-          <w:color w:val="FF0000"/>
-        </w:rPr>
-        <w:t>,</w:t>
-      </w:r>
-      <w:r>
-        <w:rPr>
-          <w:color w:val="FF0000"/>
-        </w:rPr>
-        <w:t xml:space="preserve"> las acciones realizadas para desarrollar el proyecto. Estas acciones deben tener un orden cronológico coherente. Similar a un tutorial.</w:t>
-      </w:r>
-    </w:p>
-    <w:p>
-      <w:pPr>
-        <w:jc w:val="both"/>
-      </w:pPr>
-    </w:p>
-    <w:p>
-      <w:pPr>
-        <w:jc w:val="both"/>
-        <w:rPr>
-          <w:color w:val="FF0000"/>
-        </w:rPr>
-      </w:pPr>
-      <w:r>
-        <w:rPr>
-          <w:color w:val="FF0000"/>
-        </w:rPr>
-        <w:t xml:space="preserve">Normalmente </w:t>
-      </w:r>
-      <w:r>
-        <w:rPr>
-          <w:color w:val="FF0000"/>
-        </w:rPr>
-        <w:t>se escribe</w:t>
-      </w:r>
-      <w:r>
-        <w:rPr>
-          <w:color w:val="FF0000"/>
-        </w:rPr>
-        <w:t xml:space="preserve"> en pasado, distinguiendo los elementos</w:t>
-      </w:r>
-      <w:r>
-        <w:rPr>
-          <w:color w:val="FF0000"/>
+      </w:pPr>
+      <w:r>
+        <w:t xml:space="preserve">En primer lugar, debido a las confusiones surgidas en la etapa inicial del proyecto, se programaron dos reuniones adicionales con el cliente para sentar correctamente las bases y aclarar los detalles necesarios para la elaboración del </w:t>
+      </w:r>
+      <w:r>
+        <w:t>documento formal de requisitos</w:t>
+      </w:r>
+      <w:r>
+        <w:t>. Estas reuniones fueron programadas según la disponibilidad del cliente y se trabajó intensamente para resolver todas las dudas y discrepancias en cuanto a los módulos del proyecto. A pesar de la disminución considerable del tiempo para el desarrollo del proyecto, se logró establecer una comprensión clara de los requisitos y expectativas del cliente.</w:t>
+      </w:r>
+    </w:p>
+    <w:p/>
+    <w:p>
+      <w:pPr>
+        <w:jc w:val="both"/>
+      </w:pPr>
+      <w:r>
+        <w:t xml:space="preserve">Una vez realizadas las primeras reuniones con el cliente y aclaradas las confusiones iniciales, se procedió a la elaboración del documento formal de requisitos. Este </w:t>
+      </w:r>
+      <w:r>
+        <w:lastRenderedPageBreak/>
+        <w:t>documento tiene como objetivo principal definir de manera detallada los requerimientos del proyecto y establecer las bases para su desarrollo.</w:t>
+      </w:r>
+    </w:p>
+    <w:p>
+      <w:pPr>
+        <w:jc w:val="both"/>
+      </w:pPr>
+    </w:p>
+    <w:p>
+      <w:pPr>
+        <w:jc w:val="both"/>
+      </w:pPr>
+      <w:r>
+        <w:t>El documento formal de requisitos se convirtió en una guía detallada para el desarrollo del proyecto, ya que brinda una visión completa de las funcionalidades esperadas</w:t>
+      </w:r>
+      <w:r>
+        <w:t xml:space="preserve">, </w:t>
+      </w:r>
+      <w:r>
+        <w:t>los objetivos a alcanzar</w:t>
+      </w:r>
+      <w:r>
+        <w:t xml:space="preserve"> y las restricciones de las necesidades, véase en el </w:t>
+      </w:r>
+      <w:r>
+        <w:rPr>
+          <w:b/>
+          <w:bCs/>
+        </w:rPr>
+        <w:t>ANEXO A</w:t>
+      </w:r>
+      <w:r>
+        <w:t xml:space="preserve"> para más información</w:t>
+      </w:r>
+      <w:r>
+        <w:t>.</w:t>
+      </w:r>
+    </w:p>
+    <w:p>
+      <w:pPr>
+        <w:jc w:val="both"/>
+      </w:pPr>
+    </w:p>
+    <w:p>
+      <w:pPr>
+        <w:jc w:val="both"/>
+      </w:pPr>
+      <w:r>
+        <w:t>Como resultado de estas reuniones, se identificaron y definieron los distintos módulos que conformarían la solución propuesta:</w:t>
+      </w:r>
+    </w:p>
+    <w:p>
+      <w:pPr>
+        <w:jc w:val="both"/>
+      </w:pPr>
+    </w:p>
+    <w:p>
+      <w:pPr>
+        <w:pStyle w:val="Prrafodelista"/>
+        <w:numPr>
+          <w:ilvl w:val="0"/>
+          <w:numId w:val="31"/>
+        </w:numPr>
+        <w:jc w:val="both"/>
+      </w:pPr>
+      <w:r>
+        <w:rPr>
+          <w:b/>
+          <w:bCs/>
+        </w:rPr>
+        <w:t xml:space="preserve">Gestión de </w:t>
+      </w:r>
+      <w:r>
+        <w:rPr>
+          <w:b/>
+          <w:bCs/>
+        </w:rPr>
+        <w:t>Plan</w:t>
+      </w:r>
+      <w:r>
+        <w:rPr>
+          <w:b/>
+          <w:bCs/>
+        </w:rPr>
+        <w:t>es</w:t>
+      </w:r>
+      <w:r>
+        <w:rPr>
+          <w:b/>
+          <w:bCs/>
+        </w:rPr>
+        <w:t xml:space="preserve"> de desarrollo docente:</w:t>
+      </w:r>
+      <w:r>
+        <w:t xml:space="preserve"> Este módulo se encarga de gestionar el plan de capacitaciones que se llevará a cabo en un año específico para los docentes. Permite programar y coordinar las actividades de formación para el personal docente de la institución.</w:t>
+      </w:r>
+    </w:p>
+    <w:p>
+      <w:pPr>
+        <w:pStyle w:val="Prrafodelista"/>
+        <w:numPr>
+          <w:ilvl w:val="0"/>
+          <w:numId w:val="31"/>
+        </w:numPr>
+        <w:jc w:val="both"/>
+      </w:pPr>
+      <w:r>
+        <w:rPr>
+          <w:b/>
+          <w:bCs/>
+        </w:rPr>
+        <w:t>Gestión</w:t>
+      </w:r>
+      <w:r>
+        <w:rPr>
+          <w:b/>
+          <w:bCs/>
         </w:rPr>
         <w:t xml:space="preserve"> </w:t>
       </w:r>
       <w:r>
         <w:rPr>
-          <w:color w:val="FF0000"/>
-        </w:rPr>
-        <w:t xml:space="preserve">del estado actual </w:t>
-      </w:r>
-      <w:r>
-        <w:rPr>
-          <w:color w:val="FF0000"/>
-        </w:rPr>
-        <w:t xml:space="preserve">del proyecto </w:t>
-      </w:r>
-      <w:r>
-        <w:rPr>
-          <w:color w:val="FF0000"/>
-        </w:rPr>
-        <w:t>(escrito en presente) y aquellos que se tendrá</w:t>
-      </w:r>
-      <w:r>
-        <w:rPr>
-          <w:color w:val="FF0000"/>
-        </w:rPr>
-        <w:t>n</w:t>
-      </w:r>
-      <w:r>
-        <w:rPr>
-          <w:color w:val="FF0000"/>
-        </w:rPr>
-        <w:t xml:space="preserve"> </w:t>
-      </w:r>
-      <w:r>
-        <w:rPr>
-          <w:color w:val="FF0000"/>
-        </w:rPr>
-        <w:t>como resultado de una acción</w:t>
-      </w:r>
-      <w:r>
-        <w:rPr>
-          <w:color w:val="FF0000"/>
-        </w:rPr>
-        <w:t xml:space="preserve"> futura</w:t>
-      </w:r>
-      <w:r>
-        <w:rPr>
-          <w:color w:val="FF0000"/>
-        </w:rPr>
-        <w:t xml:space="preserve"> (escritos en futuro).</w:t>
+          <w:b/>
+          <w:bCs/>
+        </w:rPr>
+        <w:t>de á</w:t>
+      </w:r>
+      <w:r>
+        <w:rPr>
+          <w:b/>
+          <w:bCs/>
+        </w:rPr>
+        <w:t>rea</w:t>
+      </w:r>
+      <w:r>
+        <w:rPr>
+          <w:b/>
+          <w:bCs/>
+        </w:rPr>
+        <w:t>s</w:t>
+      </w:r>
+      <w:r>
+        <w:rPr>
+          <w:b/>
+          <w:bCs/>
+        </w:rPr>
+        <w:t xml:space="preserve"> gestora</w:t>
+      </w:r>
+      <w:r>
+        <w:rPr>
+          <w:b/>
+          <w:bCs/>
+        </w:rPr>
+        <w:t>s</w:t>
+      </w:r>
+      <w:r>
+        <w:rPr>
+          <w:b/>
+          <w:bCs/>
+        </w:rPr>
+        <w:t xml:space="preserve">: </w:t>
+      </w:r>
+      <w:r>
+        <w:t>Este módulo gestiona la información de las áreas que son capaces de proporcionar capacitaciones a los docentes. Además, se encarga de establecer la relación entre los programas educativos y las áreas gestoras a las que están adscritos, lo que permite una correcta asignación de los docentes a sus respectivas áreas.</w:t>
+      </w:r>
+    </w:p>
+    <w:p>
+      <w:pPr>
+        <w:pStyle w:val="Prrafodelista"/>
+        <w:numPr>
+          <w:ilvl w:val="0"/>
+          <w:numId w:val="31"/>
+        </w:numPr>
+        <w:jc w:val="both"/>
+      </w:pPr>
+      <w:r>
+        <w:rPr>
+          <w:b/>
+          <w:bCs/>
+        </w:rPr>
+        <w:t xml:space="preserve">Gestión de </w:t>
+      </w:r>
+      <w:r>
+        <w:rPr>
+          <w:b/>
+          <w:bCs/>
+        </w:rPr>
+        <w:t xml:space="preserve">Programas educativos: </w:t>
+      </w:r>
+      <w:r>
+        <w:t>Este módulo permite gestionar los programas educativos existentes en la universidad. Estos programas están vinculados a las divisiones, que son las áreas gestoras responsables de su administración y seguimiento.</w:t>
+      </w:r>
+    </w:p>
+    <w:p>
+      <w:pPr>
+        <w:pStyle w:val="Prrafodelista"/>
+        <w:numPr>
+          <w:ilvl w:val="0"/>
+          <w:numId w:val="31"/>
+        </w:numPr>
+        <w:jc w:val="both"/>
+      </w:pPr>
+      <w:r>
+        <w:rPr>
+          <w:b/>
+          <w:bCs/>
+        </w:rPr>
+        <w:t xml:space="preserve">Gestión de </w:t>
+      </w:r>
+      <w:r>
+        <w:rPr>
+          <w:b/>
+          <w:bCs/>
+        </w:rPr>
+        <w:t xml:space="preserve">Docentes: </w:t>
+      </w:r>
+      <w:r>
+        <w:t>En este módulo se realiza la gestión de los docentes que forman parte de la universidad. Se registra información relevante sobre su perfil académico y se los asigna a una determinada división</w:t>
+      </w:r>
+      <w:r>
+        <w:t xml:space="preserve"> como área gestora a la que </w:t>
+      </w:r>
+      <w:r>
+        <w:t>este adscripto</w:t>
+      </w:r>
+      <w:r>
+        <w:t>.</w:t>
+      </w:r>
+    </w:p>
+    <w:p>
+      <w:pPr>
+        <w:pStyle w:val="Prrafodelista"/>
+        <w:numPr>
+          <w:ilvl w:val="0"/>
+          <w:numId w:val="31"/>
+        </w:numPr>
+        <w:jc w:val="both"/>
+      </w:pPr>
+      <w:r>
+        <w:rPr>
+          <w:b/>
+          <w:bCs/>
+        </w:rPr>
+        <w:t xml:space="preserve">Gestión de </w:t>
+      </w:r>
+      <w:r>
+        <w:rPr>
+          <w:b/>
+          <w:bCs/>
+        </w:rPr>
+        <w:t xml:space="preserve">Capacitaciones: </w:t>
+      </w:r>
+      <w:r>
+        <w:t xml:space="preserve">Este módulo se encarga de gestionar las distintas capacitaciones disponibles para los docentes. Las capacitaciones pueden estar sujetas a diferentes programas educativos y áreas gestoras, y se </w:t>
+      </w:r>
+      <w:r>
+        <w:lastRenderedPageBreak/>
+        <w:t>clasifican en dos tipos: capacitaciones de especialidad y capacitaciones transversales. Además, se incorpora la funcionalidad de carga masiva de datos a través de un documento Excel, lo que facilita la inserción eficiente de información sobre las capacitaciones y los docentes.</w:t>
+      </w:r>
+    </w:p>
+    <w:p>
+      <w:pPr>
+        <w:pStyle w:val="Prrafodelista"/>
+        <w:numPr>
+          <w:ilvl w:val="0"/>
+          <w:numId w:val="31"/>
+        </w:numPr>
+        <w:jc w:val="both"/>
+      </w:pPr>
+      <w:r>
+        <w:rPr>
+          <w:b/>
+          <w:bCs/>
+        </w:rPr>
+        <w:t>Generación de r</w:t>
+      </w:r>
+      <w:r>
+        <w:rPr>
+          <w:b/>
+          <w:bCs/>
+        </w:rPr>
+        <w:t>eportes:</w:t>
+      </w:r>
+      <w:r>
+        <w:t xml:space="preserve"> Este módulo permite generar distintos tipos de reportes, brindando la posibilidad de personalización a través de filtros de información. Los reportes son una herramienta fundamental para obtener datos </w:t>
+      </w:r>
+      <w:r>
+        <w:t>de interés</w:t>
+      </w:r>
+      <w:r>
+        <w:t xml:space="preserve"> y evaluar </w:t>
+      </w:r>
+      <w:r>
+        <w:t>los mismos.</w:t>
+      </w:r>
+    </w:p>
+    <w:p>
+      <w:pPr>
+        <w:jc w:val="both"/>
+      </w:pPr>
+    </w:p>
+    <w:p>
+      <w:pPr>
+        <w:jc w:val="both"/>
+      </w:pPr>
+      <w:r>
+        <w:t>Después de la elaboración y revisión del documento formal de requisitos, se llevaron a cabo varias reuniones con el cliente con el fin de realizar correcciones y ajustes en las funcionalidades propuestas y obtener su aprobación final. Estas reuniones fueron de vital importancia para garantizar que los requisitos redactados reflejaran de manera precisa las necesidades y expectativas del cliente, y para asegurar que el sistema a desarrollar cumpliera con sus requerimientos y objetivos específicos.</w:t>
+      </w:r>
+    </w:p>
+    <w:p>
+      <w:pPr>
+        <w:jc w:val="both"/>
+      </w:pPr>
+    </w:p>
+    <w:p>
+      <w:pPr>
+        <w:jc w:val="both"/>
+      </w:pPr>
+    </w:p>
+    <w:p>
+      <w:pPr>
+        <w:pStyle w:val="Ttulo3"/>
+      </w:pPr>
+      <w:r>
+        <w:t>Cronograma de seguimiento</w:t>
       </w:r>
     </w:p>
     <w:p/>
     <w:p/>
     <w:p>
       <w:pPr>
+        <w:jc w:val="both"/>
+      </w:pPr>
+    </w:p>
+    <w:p>
+      <w:pPr>
+        <w:jc w:val="both"/>
+      </w:pPr>
+    </w:p>
+    <w:p>
+      <w:pPr>
         <w:pStyle w:val="Ttulo2"/>
       </w:pPr>
-      <w:bookmarkStart w:id="22" w:name="_Toc139820116"/>
-      <w:r>
-        <w:t>Control</w:t>
-      </w:r>
-      <w:bookmarkEnd w:id="22"/>
+      <w:bookmarkStart w:id="21" w:name="_Toc139820115"/>
+      <w:r>
+        <w:t>Ejecución</w:t>
+      </w:r>
+      <w:bookmarkEnd w:id="21"/>
     </w:p>
     <w:p/>
     <w:p>
@@ -8753,19 +8972,122 @@
         <w:rPr>
           <w:color w:val="FF0000"/>
         </w:rPr>
-        <w:t xml:space="preserve">Esta sección debe describir las acciones realizadas para llevar el control del proyecto.  </w:t>
-      </w:r>
-      <w:r>
-        <w:rPr>
-          <w:color w:val="FF0000"/>
-        </w:rPr>
-        <w:t>Los elementos por colocar</w:t>
-      </w:r>
-      <w:r>
-        <w:rPr>
-          <w:color w:val="FF0000"/>
-        </w:rPr>
-        <w:t xml:space="preserve"> pueden variar dependiendo del proyecto. Se pueden colocar elementos como: descripción de reuniones periódicas para el seguimiento del proyecto, seguimiento del proyecto considerando la planeación de actividades en comparación con el avance real, bitácora de cambios en el proyecto o seguimiento de riesgos.</w:t>
+        <w:t>En esta sección se deben d</w:t>
+      </w:r>
+      <w:r>
+        <w:rPr>
+          <w:color w:val="FF0000"/>
+        </w:rPr>
+        <w:t>escribir</w:t>
+      </w:r>
+      <w:r>
+        <w:rPr>
+          <w:color w:val="FF0000"/>
+        </w:rPr>
+        <w:t>,</w:t>
+      </w:r>
+      <w:r>
+        <w:rPr>
+          <w:color w:val="FF0000"/>
+        </w:rPr>
+        <w:t xml:space="preserve"> paso a paso</w:t>
+      </w:r>
+      <w:r>
+        <w:rPr>
+          <w:color w:val="FF0000"/>
+        </w:rPr>
+        <w:t>,</w:t>
+      </w:r>
+      <w:r>
+        <w:rPr>
+          <w:color w:val="FF0000"/>
+        </w:rPr>
+        <w:t xml:space="preserve"> las acciones realizadas para desarrollar el proyecto. Estas acciones deben tener un orden cronológico coherente. Similar a un tutorial.</w:t>
+      </w:r>
+    </w:p>
+    <w:p>
+      <w:pPr>
+        <w:jc w:val="both"/>
+      </w:pPr>
+    </w:p>
+    <w:p>
+      <w:pPr>
+        <w:jc w:val="both"/>
+        <w:rPr>
+          <w:color w:val="FF0000"/>
+        </w:rPr>
+      </w:pPr>
+      <w:r>
+        <w:rPr>
+          <w:color w:val="FF0000"/>
+        </w:rPr>
+        <w:t xml:space="preserve">Normalmente </w:t>
+      </w:r>
+      <w:r>
+        <w:rPr>
+          <w:color w:val="FF0000"/>
+        </w:rPr>
+        <w:t>se escribe</w:t>
+      </w:r>
+      <w:r>
+        <w:rPr>
+          <w:color w:val="FF0000"/>
+        </w:rPr>
+        <w:t xml:space="preserve"> en pasado, distinguiendo los elementos</w:t>
+      </w:r>
+      <w:r>
+        <w:rPr>
+          <w:color w:val="FF0000"/>
+        </w:rPr>
+        <w:t xml:space="preserve"> </w:t>
+      </w:r>
+      <w:r>
+        <w:rPr>
+          <w:color w:val="FF0000"/>
+        </w:rPr>
+        <w:t xml:space="preserve">del estado actual </w:t>
+      </w:r>
+      <w:r>
+        <w:rPr>
+          <w:color w:val="FF0000"/>
+        </w:rPr>
+        <w:t xml:space="preserve">del proyecto </w:t>
+      </w:r>
+      <w:r>
+        <w:rPr>
+          <w:color w:val="FF0000"/>
+        </w:rPr>
+        <w:t>(escrito en presente) y aquellos que se tendrá</w:t>
+      </w:r>
+      <w:r>
+        <w:rPr>
+          <w:color w:val="FF0000"/>
+        </w:rPr>
+        <w:t>n</w:t>
+      </w:r>
+      <w:r>
+        <w:rPr>
+          <w:color w:val="FF0000"/>
+        </w:rPr>
+        <w:t xml:space="preserve"> </w:t>
+      </w:r>
+      <w:r>
+        <w:rPr>
+          <w:color w:val="FF0000"/>
+        </w:rPr>
+        <w:t>como resultado de una acción</w:t>
+      </w:r>
+      <w:r>
+        <w:rPr>
+          <w:color w:val="FF0000"/>
+        </w:rPr>
+        <w:t xml:space="preserve"> futura</w:t>
+      </w:r>
+      <w:r>
+        <w:rPr>
+          <w:color w:val="FF0000"/>
+        </w:rPr>
+        <w:t xml:space="preserve"> (escritos en futuro).</w:t>
       </w:r>
     </w:p>
     <w:p/>
@@ -8774,6 +9096,45 @@
       <w:pPr>
         <w:pStyle w:val="Ttulo2"/>
       </w:pPr>
+      <w:bookmarkStart w:id="22" w:name="_Toc139820116"/>
+      <w:r>
+        <w:t>Control</w:t>
+      </w:r>
+      <w:bookmarkEnd w:id="22"/>
+    </w:p>
+    <w:p/>
+    <w:p>
+      <w:pPr>
+        <w:jc w:val="both"/>
+        <w:rPr>
+          <w:color w:val="FF0000"/>
+        </w:rPr>
+      </w:pPr>
+      <w:r>
+        <w:rPr>
+          <w:color w:val="FF0000"/>
+        </w:rPr>
+        <w:t xml:space="preserve">Esta sección debe describir las acciones realizadas para llevar el control del proyecto.  </w:t>
+      </w:r>
+      <w:r>
+        <w:rPr>
+          <w:color w:val="FF0000"/>
+        </w:rPr>
+        <w:t>Los elementos por colocar</w:t>
+      </w:r>
+      <w:r>
+        <w:rPr>
+          <w:color w:val="FF0000"/>
+        </w:rPr>
+        <w:t xml:space="preserve"> pueden variar dependiendo del proyecto. Se pueden colocar elementos como: descripción de reuniones periódicas para el seguimiento del proyecto, seguimiento del proyecto considerando la planeación de actividades en comparación con el avance real, bitácora de cambios en el proyecto o seguimiento de riesgos.</w:t>
+      </w:r>
+    </w:p>
+    <w:p/>
+    <w:p/>
+    <w:p>
+      <w:pPr>
+        <w:pStyle w:val="Ttulo2"/>
+      </w:pPr>
       <w:bookmarkStart w:id="23" w:name="_Toc139820117"/>
       <w:r>
         <w:t>Cierre</w:t>
@@ -8792,7 +9153,6 @@
         <w:rPr>
           <w:color w:val="FF0000"/>
         </w:rPr>
-        <w:lastRenderedPageBreak/>
         <w:t>Esta sección debe describir las acciones realizadas para concluir el proyecto de manera formal. Debe incluir al menos las acciones realizadas para entregar el proyecto (reunión), la descripción de los entregables del proyecto al cliente y la aceptación del cliente (o carta de liberación).</w:t>
       </w:r>
     </w:p>
@@ -10120,7 +10480,7 @@
               </wp:inline>
             </w:drawing>
           </mc:Choice>
-          <mc:Fallback xmlns:w16du="http://schemas.microsoft.com/office/word/2023/wordml/word16du" xmlns:oel="http://schemas.microsoft.com/office/2019/extlst">
+          <mc:Fallback xmlns:oel="http://schemas.microsoft.com/office/2019/extlst" xmlns:w16du="http://schemas.microsoft.com/office/word/2023/wordml/word16du">
             <w:pict>
               <v:group w14:anchorId="050CF512" id="Grupo 6" o:spid="_x0000_s1026" style="width:459.8pt;height:77.25pt;mso-position-horizontal-relative:char;mso-position-vertical-relative:line" coordsize="73066,12288" o:gfxdata="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">
                 <v:shape id="Imagen 787093208" o:spid="_x0000_s1027" type="#_x0000_t75" style="position:absolute;width:73066;height:12288;visibility:visible;mso-wrap-style:square" o:gfxdata="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">
@@ -12640,7 +13000,7 @@
               </wp:inline>
             </w:drawing>
           </mc:Choice>
-          <mc:Fallback xmlns:w16du="http://schemas.microsoft.com/office/word/2023/wordml/word16du" xmlns:oel="http://schemas.microsoft.com/office/2019/extlst">
+          <mc:Fallback xmlns:oel="http://schemas.microsoft.com/office/2019/extlst" xmlns:w16du="http://schemas.microsoft.com/office/word/2023/wordml/word16du">
             <w:pict>
               <v:group w14:anchorId="557D4D96" id="Grupo 17" o:spid="_x0000_s1026" style="width:284.15pt;height:183pt;mso-position-horizontal-relative:char;mso-position-vertical-relative:line" coordsize="52578,33859" o:gfxdata="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">
                 <v:shape id="Imagen 1804131874" o:spid="_x0000_s1027" type="#_x0000_t75" style="position:absolute;width:27318;height:25076;visibility:visible;mso-wrap-style:square" o:gfxdata="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">
@@ -12863,7 +13223,7 @@
               </wp:anchor>
             </w:drawing>
           </mc:Choice>
-          <mc:Fallback xmlns:w16du="http://schemas.microsoft.com/office/word/2023/wordml/word16du" xmlns:oel="http://schemas.microsoft.com/office/2019/extlst">
+          <mc:Fallback xmlns:oel="http://schemas.microsoft.com/office/2019/extlst" xmlns:w16du="http://schemas.microsoft.com/office/word/2023/wordml/word16du">
             <w:pict>
               <v:rect w14:anchorId="12355921" id="Rectángulo 7" o:spid="_x0000_s1026" style="position:absolute;margin-left:307.2pt;margin-top:219.05pt;width:119.25pt;height:24.25pt;z-index:251659264;visibility:visible;mso-wrap-style:square;mso-width-percent:0;mso-wrap-distance-left:9pt;mso-wrap-distance-top:0;mso-wrap-distance-right:9pt;mso-wrap-distance-bottom:0;mso-position-horizontal:absolute;mso-position-horizontal-relative:text;mso-position-vertical:absolute;mso-position-vertical-relative:text;mso-width-percent:0;mso-width-relative:margin;v-text-anchor:middle" o:gfxdata="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" fillcolor="white [3212]" stroked="f" strokeweight="1pt"/>
             </w:pict>
@@ -14201,6 +14561,119 @@
     </w:lvl>
   </w:abstractNum>
   <w:abstractNum w:abstractNumId="8" w15:restartNumberingAfterBreak="0">
+    <w:nsid w:val="29C10EAD"/>
+    <w:multiLevelType w:val="hybridMultilevel"/>
+    <w:tmpl w:val="86FC1AF0"/>
+    <w:lvl w:ilvl="0" w:tplc="080A0001">
+      <w:start w:val="1"/>
+      <w:numFmt w:val="bullet"/>
+      <w:lvlText w:val=""/>
+      <w:lvlJc w:val="left"/>
+      <w:pPr>
+        <w:ind w:left="786" w:hanging="360"/>
+      </w:pPr>
+      <w:rPr>
+        <w:rFonts w:ascii="Symbol" w:hAnsi="Symbol" w:hint="default"/>
+      </w:rPr>
+    </w:lvl>
+    <w:lvl w:ilvl="1" w:tplc="080A0003" w:tentative="1">
+      <w:start w:val="1"/>
+      <w:numFmt w:val="bullet"/>
+      <w:lvlText w:val="o"/>
+      <w:lvlJc w:val="left"/>
+      <w:pPr>
+        <w:ind w:left="1506" w:hanging="360"/>
+      </w:pPr>
+      <w:rPr>
+        <w:rFonts w:ascii="Courier New" w:hAnsi="Courier New" w:cs="Courier New" w:hint="default"/>
+      </w:rPr>
+    </w:lvl>
+    <w:lvl w:ilvl="2" w:tplc="080A0005" w:tentative="1">
+      <w:start w:val="1"/>
+      <w:numFmt w:val="bullet"/>
+      <w:lvlText w:val=""/>
+      <w:lvlJc w:val="left"/>
+      <w:pPr>
+        <w:ind w:left="2226" w:hanging="360"/>
+      </w:pPr>
+      <w:rPr>
+        <w:rFonts w:ascii="Wingdings" w:hAnsi="Wingdings" w:hint="default"/>
+      </w:rPr>
+    </w:lvl>
+    <w:lvl w:ilvl="3" w:tplc="080A0001" w:tentative="1">
+      <w:start w:val="1"/>
+      <w:numFmt w:val="bullet"/>
+      <w:lvlText w:val=""/>
+      <w:lvlJc w:val="left"/>
+      <w:pPr>
+        <w:ind w:left="2946" w:hanging="360"/>
+      </w:pPr>
+      <w:rPr>
+        <w:rFonts w:ascii="Symbol" w:hAnsi="Symbol" w:hint="default"/>
+      </w:rPr>
+    </w:lvl>
+    <w:lvl w:ilvl="4" w:tplc="080A0003" w:tentative="1">
+      <w:start w:val="1"/>
+      <w:numFmt w:val="bullet"/>
+      <w:lvlText w:val="o"/>
+      <w:lvlJc w:val="left"/>
+      <w:pPr>
+        <w:ind w:left="3666" w:hanging="360"/>
+      </w:pPr>
+      <w:rPr>
+        <w:rFonts w:ascii="Courier New" w:hAnsi="Courier New" w:cs="Courier New" w:hint="default"/>
+      </w:rPr>
+    </w:lvl>
+    <w:lvl w:ilvl="5" w:tplc="080A0005" w:tentative="1">
+      <w:start w:val="1"/>
+      <w:numFmt w:val="bullet"/>
+      <w:lvlText w:val=""/>
+      <w:lvlJc w:val="left"/>
+      <w:pPr>
+        <w:ind w:left="4386" w:hanging="360"/>
+      </w:pPr>
+      <w:rPr>
+        <w:rFonts w:ascii="Wingdings" w:hAnsi="Wingdings" w:hint="default"/>
+      </w:rPr>
+    </w:lvl>
+    <w:lvl w:ilvl="6" w:tplc="080A0001" w:tentative="1">
+      <w:start w:val="1"/>
+      <w:numFmt w:val="bullet"/>
+      <w:lvlText w:val=""/>
+      <w:lvlJc w:val="left"/>
+      <w:pPr>
+        <w:ind w:left="5106" w:hanging="360"/>
+      </w:pPr>
+      <w:rPr>
+        <w:rFonts w:ascii="Symbol" w:hAnsi="Symbol" w:hint="default"/>
+      </w:rPr>
+    </w:lvl>
+    <w:lvl w:ilvl="7" w:tplc="080A0003" w:tentative="1">
+      <w:start w:val="1"/>
+      <w:numFmt w:val="bullet"/>
+      <w:lvlText w:val="o"/>
+      <w:lvlJc w:val="left"/>
+      <w:pPr>
+        <w:ind w:left="5826" w:hanging="360"/>
+      </w:pPr>
+      <w:rPr>
+        <w:rFonts w:ascii="Courier New" w:hAnsi="Courier New" w:cs="Courier New" w:hint="default"/>
+      </w:rPr>
+    </w:lvl>
+    <w:lvl w:ilvl="8" w:tplc="080A0005" w:tentative="1">
+      <w:start w:val="1"/>
+      <w:numFmt w:val="bullet"/>
+      <w:lvlText w:val=""/>
+      <w:lvlJc w:val="left"/>
+      <w:pPr>
+        <w:ind w:left="6546" w:hanging="360"/>
+      </w:pPr>
+      <w:rPr>
+        <w:rFonts w:ascii="Wingdings" w:hAnsi="Wingdings" w:hint="default"/>
+      </w:rPr>
+    </w:lvl>
+  </w:abstractNum>
+  <w:abstractNum w:abstractNumId="9" w15:restartNumberingAfterBreak="0">
     <w:nsid w:val="2B2A2BE0"/>
     <w:multiLevelType w:val="hybridMultilevel"/>
     <w:tmpl w:val="C7A6D57E"/>
@@ -14313,7 +14786,7 @@
       </w:rPr>
     </w:lvl>
   </w:abstractNum>
-  <w:abstractNum w:abstractNumId="9" w15:restartNumberingAfterBreak="0">
+  <w:abstractNum w:abstractNumId="10" w15:restartNumberingAfterBreak="0">
     <w:nsid w:val="2DE84B33"/>
     <w:multiLevelType w:val="hybridMultilevel"/>
     <w:tmpl w:val="344829B4"/>
@@ -14426,7 +14899,7 @@
       </w:rPr>
     </w:lvl>
   </w:abstractNum>
-  <w:abstractNum w:abstractNumId="10" w15:restartNumberingAfterBreak="0">
+  <w:abstractNum w:abstractNumId="11" w15:restartNumberingAfterBreak="0">
     <w:nsid w:val="3702131F"/>
     <w:multiLevelType w:val="multilevel"/>
     <w:tmpl w:val="79124C8E"/>
@@ -14545,7 +15018,7 @@
       </w:rPr>
     </w:lvl>
   </w:abstractNum>
-  <w:abstractNum w:abstractNumId="11" w15:restartNumberingAfterBreak="0">
+  <w:abstractNum w:abstractNumId="12" w15:restartNumberingAfterBreak="0">
     <w:nsid w:val="46E21C10"/>
     <w:multiLevelType w:val="hybridMultilevel"/>
     <w:tmpl w:val="80469E18"/>
@@ -14658,7 +15131,7 @@
       </w:rPr>
     </w:lvl>
   </w:abstractNum>
-  <w:abstractNum w:abstractNumId="12" w15:restartNumberingAfterBreak="0">
+  <w:abstractNum w:abstractNumId="13" w15:restartNumberingAfterBreak="0">
     <w:nsid w:val="473036B8"/>
     <w:multiLevelType w:val="hybridMultilevel"/>
     <w:tmpl w:val="ED625D0C"/>
@@ -14771,7 +15244,7 @@
       </w:rPr>
     </w:lvl>
   </w:abstractNum>
-  <w:abstractNum w:abstractNumId="13" w15:restartNumberingAfterBreak="0">
+  <w:abstractNum w:abstractNumId="14" w15:restartNumberingAfterBreak="0">
     <w:nsid w:val="4978426D"/>
     <w:multiLevelType w:val="hybridMultilevel"/>
     <w:tmpl w:val="3828C2E6"/>
@@ -14884,7 +15357,7 @@
       </w:rPr>
     </w:lvl>
   </w:abstractNum>
-  <w:abstractNum w:abstractNumId="14" w15:restartNumberingAfterBreak="0">
+  <w:abstractNum w:abstractNumId="15" w15:restartNumberingAfterBreak="0">
     <w:nsid w:val="4C551EBA"/>
     <w:multiLevelType w:val="hybridMultilevel"/>
     <w:tmpl w:val="FDDEF326"/>
@@ -14997,7 +15470,7 @@
       </w:rPr>
     </w:lvl>
   </w:abstractNum>
-  <w:abstractNum w:abstractNumId="15" w15:restartNumberingAfterBreak="0">
+  <w:abstractNum w:abstractNumId="16" w15:restartNumberingAfterBreak="0">
     <w:nsid w:val="540C27A6"/>
     <w:multiLevelType w:val="hybridMultilevel"/>
     <w:tmpl w:val="A8A8C8C6"/>
@@ -15110,7 +15583,7 @@
       </w:rPr>
     </w:lvl>
   </w:abstractNum>
-  <w:abstractNum w:abstractNumId="16" w15:restartNumberingAfterBreak="0">
+  <w:abstractNum w:abstractNumId="17" w15:restartNumberingAfterBreak="0">
     <w:nsid w:val="56664240"/>
     <w:multiLevelType w:val="multilevel"/>
     <w:tmpl w:val="E3DC2406"/>
@@ -15255,7 +15728,7 @@
       </w:rPr>
     </w:lvl>
   </w:abstractNum>
-  <w:abstractNum w:abstractNumId="17" w15:restartNumberingAfterBreak="0">
+  <w:abstractNum w:abstractNumId="18" w15:restartNumberingAfterBreak="0">
     <w:nsid w:val="57EA798E"/>
     <w:multiLevelType w:val="hybridMultilevel"/>
     <w:tmpl w:val="134A7AAC"/>
@@ -15368,7 +15841,7 @@
       </w:rPr>
     </w:lvl>
   </w:abstractNum>
-  <w:abstractNum w:abstractNumId="18" w15:restartNumberingAfterBreak="0">
+  <w:abstractNum w:abstractNumId="19" w15:restartNumberingAfterBreak="0">
     <w:nsid w:val="60835B45"/>
     <w:multiLevelType w:val="hybridMultilevel"/>
     <w:tmpl w:val="7D745DEA"/>
@@ -15481,7 +15954,7 @@
       </w:rPr>
     </w:lvl>
   </w:abstractNum>
-  <w:abstractNum w:abstractNumId="19" w15:restartNumberingAfterBreak="0">
+  <w:abstractNum w:abstractNumId="20" w15:restartNumberingAfterBreak="0">
     <w:nsid w:val="68A25361"/>
     <w:multiLevelType w:val="hybridMultilevel"/>
     <w:tmpl w:val="058AD1E0"/>
@@ -15594,7 +16067,7 @@
       </w:rPr>
     </w:lvl>
   </w:abstractNum>
-  <w:abstractNum w:abstractNumId="20" w15:restartNumberingAfterBreak="0">
+  <w:abstractNum w:abstractNumId="21" w15:restartNumberingAfterBreak="0">
     <w:nsid w:val="700D738A"/>
     <w:multiLevelType w:val="hybridMultilevel"/>
     <w:tmpl w:val="88768084"/>
@@ -15707,7 +16180,7 @@
       </w:rPr>
     </w:lvl>
   </w:abstractNum>
-  <w:abstractNum w:abstractNumId="21" w15:restartNumberingAfterBreak="0">
+  <w:abstractNum w:abstractNumId="22" w15:restartNumberingAfterBreak="0">
     <w:nsid w:val="735C5A2E"/>
     <w:multiLevelType w:val="hybridMultilevel"/>
     <w:tmpl w:val="D67AA9DA"/>
@@ -15820,7 +16293,7 @@
       </w:rPr>
     </w:lvl>
   </w:abstractNum>
-  <w:abstractNum w:abstractNumId="22" w15:restartNumberingAfterBreak="0">
+  <w:abstractNum w:abstractNumId="23" w15:restartNumberingAfterBreak="0">
     <w:nsid w:val="7C4C332A"/>
     <w:multiLevelType w:val="multilevel"/>
     <w:tmpl w:val="080A001D"/>
@@ -15906,7 +16379,7 @@
       </w:pPr>
     </w:lvl>
   </w:abstractNum>
-  <w:abstractNum w:abstractNumId="23" w15:restartNumberingAfterBreak="0">
+  <w:abstractNum w:abstractNumId="24" w15:restartNumberingAfterBreak="0">
     <w:nsid w:val="7F3C0840"/>
     <w:multiLevelType w:val="hybridMultilevel"/>
     <w:tmpl w:val="45D46128"/>
@@ -16019,7 +16492,7 @@
       </w:rPr>
     </w:lvl>
   </w:abstractNum>
-  <w:abstractNum w:abstractNumId="24" w15:restartNumberingAfterBreak="0">
+  <w:abstractNum w:abstractNumId="25" w15:restartNumberingAfterBreak="0">
     <w:nsid w:val="7FDD1C8E"/>
     <w:multiLevelType w:val="hybridMultilevel"/>
     <w:tmpl w:val="61F0BD26"/>
@@ -16106,10 +16579,10 @@
     </w:lvl>
   </w:abstractNum>
   <w:num w:numId="1">
-    <w:abstractNumId w:val="22"/>
+    <w:abstractNumId w:val="23"/>
   </w:num>
   <w:num w:numId="2">
-    <w:abstractNumId w:val="22"/>
+    <w:abstractNumId w:val="23"/>
     <w:lvlOverride w:ilvl="0">
       <w:startOverride w:val="1"/>
     </w:lvlOverride>
@@ -16139,28 +16612,28 @@
     </w:lvlOverride>
   </w:num>
   <w:num w:numId="3">
-    <w:abstractNumId w:val="10"/>
+    <w:abstractNumId w:val="11"/>
   </w:num>
   <w:num w:numId="4">
-    <w:abstractNumId w:val="19"/>
+    <w:abstractNumId w:val="20"/>
   </w:num>
   <w:num w:numId="5">
-    <w:abstractNumId w:val="10"/>
+    <w:abstractNumId w:val="11"/>
   </w:num>
   <w:num w:numId="6">
-    <w:abstractNumId w:val="10"/>
+    <w:abstractNumId w:val="11"/>
   </w:num>
   <w:num w:numId="7">
-    <w:abstractNumId w:val="10"/>
+    <w:abstractNumId w:val="11"/>
   </w:num>
   <w:num w:numId="8">
-    <w:abstractNumId w:val="10"/>
+    <w:abstractNumId w:val="11"/>
   </w:num>
   <w:num w:numId="9">
-    <w:abstractNumId w:val="14"/>
+    <w:abstractNumId w:val="15"/>
   </w:num>
   <w:num w:numId="10">
-    <w:abstractNumId w:val="8"/>
+    <w:abstractNumId w:val="9"/>
   </w:num>
   <w:num w:numId="11">
     <w:abstractNumId w:val="3"/>
@@ -16172,43 +16645,43 @@
     <w:abstractNumId w:val="2"/>
   </w:num>
   <w:num w:numId="14">
-    <w:abstractNumId w:val="24"/>
+    <w:abstractNumId w:val="25"/>
   </w:num>
   <w:num w:numId="15">
-    <w:abstractNumId w:val="12"/>
+    <w:abstractNumId w:val="13"/>
   </w:num>
   <w:num w:numId="16">
-    <w:abstractNumId w:val="13"/>
+    <w:abstractNumId w:val="14"/>
   </w:num>
   <w:num w:numId="17">
-    <w:abstractNumId w:val="21"/>
+    <w:abstractNumId w:val="22"/>
   </w:num>
   <w:num w:numId="18">
-    <w:abstractNumId w:val="17"/>
+    <w:abstractNumId w:val="18"/>
   </w:num>
   <w:num w:numId="19">
-    <w:abstractNumId w:val="15"/>
+    <w:abstractNumId w:val="16"/>
   </w:num>
   <w:num w:numId="20">
     <w:abstractNumId w:val="5"/>
   </w:num>
   <w:num w:numId="21">
-    <w:abstractNumId w:val="18"/>
+    <w:abstractNumId w:val="19"/>
   </w:num>
   <w:num w:numId="22">
-    <w:abstractNumId w:val="9"/>
+    <w:abstractNumId w:val="10"/>
   </w:num>
   <w:num w:numId="23">
-    <w:abstractNumId w:val="20"/>
+    <w:abstractNumId w:val="21"/>
   </w:num>
   <w:num w:numId="24">
     <w:abstractNumId w:val="0"/>
   </w:num>
   <w:num w:numId="25">
-    <w:abstractNumId w:val="11"/>
+    <w:abstractNumId w:val="12"/>
   </w:num>
   <w:num w:numId="26">
-    <w:abstractNumId w:val="16"/>
+    <w:abstractNumId w:val="17"/>
   </w:num>
   <w:num w:numId="27">
     <w:abstractNumId w:val="6"/>
@@ -16217,10 +16690,13 @@
     <w:abstractNumId w:val="1"/>
   </w:num>
   <w:num w:numId="29">
-    <w:abstractNumId w:val="23"/>
+    <w:abstractNumId w:val="24"/>
   </w:num>
   <w:num w:numId="30">
     <w:abstractNumId w:val="7"/>
+  </w:num>
+  <w:num w:numId="31">
+    <w:abstractNumId w:val="8"/>
   </w:num>
 </w:numbering>
 </file>
@@ -16348,6 +16824,7 @@
     <w:lsdException w:name="HTML Sample" w:semiHidden="1" w:unhideWhenUsed="1"/>
     <w:lsdException w:name="HTML Typewriter" w:semiHidden="1" w:unhideWhenUsed="1"/>
     <w:lsdException w:name="HTML Variable" w:semiHidden="1" w:unhideWhenUsed="1"/>
+    <w:lsdException w:name="Normal Table" w:semiHidden="1" w:unhideWhenUsed="1"/>
     <w:lsdException w:name="annotation subject" w:semiHidden="1" w:unhideWhenUsed="1"/>
     <w:lsdException w:name="No List" w:semiHidden="1" w:unhideWhenUsed="1"/>
     <w:lsdException w:name="Outline List 1" w:semiHidden="1" w:unhideWhenUsed="1"/>
@@ -16390,8 +16867,11 @@
     <w:lsdException w:name="Table Contemporary" w:semiHidden="1" w:unhideWhenUsed="1"/>
     <w:lsdException w:name="Table Elegant" w:semiHidden="1" w:unhideWhenUsed="1"/>
     <w:lsdException w:name="Table Professional" w:semiHidden="1" w:unhideWhenUsed="1"/>
+    <w:lsdException w:name="Table Subtle 1" w:semiHidden="1" w:unhideWhenUsed="1"/>
     <w:lsdException w:name="Table Subtle 2" w:semiHidden="1" w:unhideWhenUsed="1"/>
     <w:lsdException w:name="Table Web 1" w:semiHidden="1" w:unhideWhenUsed="1"/>
+    <w:lsdException w:name="Table Web 2" w:semiHidden="1" w:unhideWhenUsed="1"/>
+    <w:lsdException w:name="Table Web 3" w:semiHidden="1" w:unhideWhenUsed="1"/>
     <w:lsdException w:name="Balloon Text" w:semiHidden="1" w:unhideWhenUsed="1"/>
     <w:lsdException w:name="Table Grid" w:uiPriority="59"/>
     <w:lsdException w:name="Table Theme" w:semiHidden="1" w:unhideWhenUsed="1"/>

</xml_diff>